<commit_message>
Alineado a la pagina
</commit_message>
<xml_diff>
--- a/src/assets/templateProforma.docx
+++ b/src/assets/templateProforma.docx
@@ -20,7 +20,7 @@
           <w:szCs w:val="24"/>
         </w:rPr>
         <w:drawing>
-          <wp:anchor distT="0" distB="0" distL="114300" distR="114300" simplePos="0" relativeHeight="251657216" behindDoc="1" locked="0" layoutInCell="0" allowOverlap="1">
+          <wp:anchor distT="0" distB="0" distL="114300" distR="114300" simplePos="0" relativeHeight="251657216" behindDoc="1" locked="0" layoutInCell="0" allowOverlap="1" wp14:anchorId="3887ED25" wp14:editId="51A18998">
             <wp:simplePos x="0" y="0"/>
             <wp:positionH relativeFrom="page">
               <wp:posOffset>3857625</wp:posOffset>
@@ -45,7 +45,7 @@
                     </pic:cNvPicPr>
                   </pic:nvPicPr>
                   <pic:blipFill>
-                    <a:blip r:embed="rId5">
+                    <a:blip r:embed="rId6">
                       <a:clrChange>
                         <a:clrFrom>
                           <a:srgbClr val="FFFFFF"/>
@@ -66,7 +66,7 @@
                   <pic:spPr bwMode="auto">
                     <a:xfrm>
                       <a:off x="0" y="0"/>
-                      <a:ext cx="2719365" cy="1416191"/>
+                      <a:ext cx="2705682" cy="1409065"/>
                     </a:xfrm>
                     <a:prstGeom prst="rect">
                       <a:avLst/>
@@ -176,7 +176,21 @@
           <w:u w:val="single"/>
           <w:lang w:val="es-CR"/>
         </w:rPr>
-        <w:t>CENTRAL DE ACEROS M Y M</w:t>
+        <w:t>CENTRAL DE ACEROS</w:t>
+      </w:r>
+      <w:bookmarkStart w:id="1" w:name="_GoBack"/>
+      <w:bookmarkEnd w:id="1"/>
+      <w:r>
+        <w:rPr>
+          <w:rFonts w:ascii="Cambria" w:eastAsia="Cambria" w:hAnsi="Cambria" w:cs="Cambria"/>
+          <w:i/>
+          <w:iCs/>
+          <w:sz w:val="35"/>
+          <w:szCs w:val="35"/>
+          <w:u w:val="single"/>
+          <w:lang w:val="es-CR"/>
+        </w:rPr>
+        <w:t xml:space="preserve"> M Y M</w:t>
       </w:r>
     </w:p>
     <w:p>
@@ -262,8 +276,6 @@
           <w:u w:val="single"/>
         </w:rPr>
       </w:pPr>
-      <w:bookmarkStart w:id="1" w:name="_GoBack"/>
-      <w:bookmarkEnd w:id="1"/>
     </w:p>
     <w:tbl>
       <w:tblPr>
@@ -4737,4 +4749,16 @@
     </a:ext>
   </a:extLst>
 </a:theme>
+</file>
+
+<file path=customXml/item1.xml><?xml version="1.0" encoding="utf-8"?>
+<b:Sources xmlns:b="http://schemas.openxmlformats.org/officeDocument/2006/bibliography" xmlns="http://schemas.openxmlformats.org/officeDocument/2006/bibliography" SelectedStyle="\APASixthEditionOfficeOnline.xsl" StyleName="APA" Version="6"/>
+</file>
+
+<file path=customXml/itemProps1.xml><?xml version="1.0" encoding="utf-8"?>
+<ds:datastoreItem xmlns:ds="http://schemas.openxmlformats.org/officeDocument/2006/customXml" ds:itemID="{6E5A5165-BE7E-4D97-B98B-FE72B53F5C7D}">
+  <ds:schemaRefs>
+    <ds:schemaRef ds:uri="http://schemas.openxmlformats.org/officeDocument/2006/bibliography"/>
+  </ds:schemaRefs>
+</ds:datastoreItem>
 </file>
</xml_diff>

<commit_message>
Ahora sí, el cambio
</commit_message>
<xml_diff>
--- a/src/assets/templateProforma.docx
+++ b/src/assets/templateProforma.docx
@@ -188,8 +188,10 @@
           <w:u w:val="single"/>
           <w:lang w:val="es-CR"/>
         </w:rPr>
-        <w:t xml:space="preserve"> 2</w:t>
+        <w:t xml:space="preserve"> </w:t>
       </w:r>
+      <w:bookmarkStart w:id="1" w:name="_GoBack"/>
+      <w:bookmarkEnd w:id="1"/>
     </w:p>
     <w:p>
       <w:pPr>
@@ -1025,8 +1027,6 @@
                 <w:szCs w:val="18"/>
               </w:rPr>
             </w:pPr>
-            <w:bookmarkStart w:id="1" w:name="_GoBack"/>
-            <w:bookmarkEnd w:id="1"/>
           </w:p>
         </w:tc>
         <w:tc>
@@ -4771,7 +4771,7 @@
 </file>
 
 <file path=customXml/itemProps1.xml><?xml version="1.0" encoding="utf-8"?>
-<ds:datastoreItem xmlns:ds="http://schemas.openxmlformats.org/officeDocument/2006/customXml" ds:itemID="{A8B47E72-7A4D-408D-96C0-0DE6D735E936}">
+<ds:datastoreItem xmlns:ds="http://schemas.openxmlformats.org/officeDocument/2006/customXml" ds:itemID="{86C1B04C-556B-4CE6-B76D-DCB59E35C983}">
   <ds:schemaRefs>
     <ds:schemaRef ds:uri="http://schemas.openxmlformats.org/officeDocument/2006/bibliography"/>
   </ds:schemaRefs>

</xml_diff>